<commit_message>
NOg enkele spellingsfoutjes verwijderd
</commit_message>
<xml_diff>
--- a/Documentation/Vacature_MediorProductOwner_V3.docx
+++ b/Documentation/Vacature_MediorProductOwner_V3.docx
@@ -49,7 +49,7 @@
                         <a:effectLst/>
                         <a:extLst>
                           <a:ext uri="{C572A759-6A51-4108-AA02-DFA0A04FC94B}">
-                            <ma14:wrappingTextBoxFlag xmlns="" xmlns:mo="http://schemas.microsoft.com/office/mac/office/2008/main" xmlns:mv="urn:schemas-microsoft-com:mac:vml" xmlns:o="urn:schemas-microsoft-com:office:office" xmlns:v="urn:schemas-microsoft-com:vml" xmlns:w10="urn:schemas-microsoft-com:office:word" xmlns:w="http://schemas.openxmlformats.org/wordprocessingml/2006/main" xmlns:ma14="http://schemas.microsoft.com/office/mac/drawingml/2011/main"/>
+                            <ma14:wrappingTextBoxFlag xmlns:ma14="http://schemas.microsoft.com/office/mac/drawingml/2011/main" xmlns:w="http://schemas.openxmlformats.org/wordprocessingml/2006/main" xmlns:w10="urn:schemas-microsoft-com:office:word" xmlns:v="urn:schemas-microsoft-com:vml" xmlns:o="urn:schemas-microsoft-com:office:office" xmlns:mv="urn:schemas-microsoft-com:mac:vml" xmlns:mo="http://schemas.microsoft.com/office/mac/office/2008/main" xmlns=""/>
                           </a:ext>
                         </a:extLst>
                       </wps:spPr>
@@ -829,7 +829,16 @@
                                 <w:rFonts w:cs="Arial"/>
                                 <w:lang w:val="nl-BE"/>
                               </w:rPr>
-                              <w:t xml:space="preserve">Je beschikt over uitstekenede communicatieve vaardigheden, zowel </w:t>
+                              <w:t>Je beschikt over uitsteken</w:t>
+                            </w:r>
+                            <w:bookmarkStart w:id="0" w:name="_GoBack"/>
+                            <w:bookmarkEnd w:id="0"/>
+                            <w:r>
+                              <w:rPr>
+                                <w:rFonts w:cs="Arial"/>
+                                <w:lang w:val="nl-BE"/>
+                              </w:rPr>
+                              <w:t xml:space="preserve">de communicatieve vaardigheden, zowel </w:t>
                             </w:r>
                             <w:r>
                               <w:rPr>
@@ -940,8 +949,6 @@
                               </w:rPr>
                               <w:t xml:space="preserve">. </w:t>
                             </w:r>
-                            <w:bookmarkStart w:id="0" w:name="_GoBack"/>
-                            <w:bookmarkEnd w:id="0"/>
                           </w:p>
                           <w:p>
                             <w:pPr>
@@ -2095,7 +2102,16 @@
                           <w:rFonts w:cs="Arial"/>
                           <w:lang w:val="nl-BE"/>
                         </w:rPr>
-                        <w:t xml:space="preserve">Je beschikt over uitstekenede communicatieve vaardigheden, zowel </w:t>
+                        <w:t>Je beschikt over uitsteken</w:t>
+                      </w:r>
+                      <w:bookmarkStart w:id="1" w:name="_GoBack"/>
+                      <w:bookmarkEnd w:id="1"/>
+                      <w:r>
+                        <w:rPr>
+                          <w:rFonts w:cs="Arial"/>
+                          <w:lang w:val="nl-BE"/>
+                        </w:rPr>
+                        <w:t xml:space="preserve">de communicatieve vaardigheden, zowel </w:t>
                       </w:r>
                       <w:r>
                         <w:rPr>
@@ -2206,8 +2222,6 @@
                         </w:rPr>
                         <w:t xml:space="preserve">. </w:t>
                       </w:r>
-                      <w:bookmarkStart w:id="1" w:name="_GoBack"/>
-                      <w:bookmarkEnd w:id="1"/>
                     </w:p>
                     <w:p>
                       <w:pPr>
@@ -4383,7 +4397,7 @@
 </file>
 
 <file path=customXml/itemProps1.xml><?xml version="1.0" encoding="utf-8"?>
-<ds:datastoreItem xmlns:ds="http://schemas.openxmlformats.org/officeDocument/2006/customXml" ds:itemID="{9263891F-74BE-4E1F-B2EA-B60D14F7D9E0}">
+<ds:datastoreItem xmlns:ds="http://schemas.openxmlformats.org/officeDocument/2006/customXml" ds:itemID="{F375C328-969B-416F-976A-607EB204663F}">
   <ds:schemaRefs>
     <ds:schemaRef ds:uri="http://schemas.openxmlformats.org/officeDocument/2006/bibliography"/>
   </ds:schemaRefs>

</xml_diff>